<commit_message>
add track mouse function
</commit_message>
<xml_diff>
--- a/doc/开发坑.docx
+++ b/doc/开发坑.docx
@@ -4,11 +4,17 @@
   <w:body>
     <w:p>
       <w:pPr>
-        <w:rPr>
-          <w:rFonts w:hint="eastAsia"/>
-        </w:rPr>
+        <w:pStyle w:val="1"/>
       </w:pPr>
       <w:r>
+        <w:t>WINDOWS MSG</w:t>
+      </w:r>
+    </w:p>
+    <w:p>
+      <w:r>
+        <w:rPr>
+          <w:rStyle w:val="2Char"/>
+        </w:rPr>
         <w:t>WM_SETCURSOR</w:t>
       </w:r>
       <w:r>
@@ -16,6 +22,125 @@
           <w:rFonts w:hint="eastAsia"/>
         </w:rPr>
         <w:t>的这个消息：</w:t>
+      </w:r>
+    </w:p>
+    <w:p>
+      <w:r>
+        <w:rPr>
+          <w:rFonts w:hint="eastAsia"/>
+        </w:rPr>
+        <w:t>当鼠标移动时，并且没有被</w:t>
+      </w:r>
+      <w:r>
+        <w:rPr>
+          <w:rFonts w:hint="eastAsia"/>
+        </w:rPr>
+        <w:t>SetCapture</w:t>
+      </w:r>
+      <w:r>
+        <w:rPr>
+          <w:rFonts w:hint="eastAsia"/>
+        </w:rPr>
+        <w:t>的时候就会一直发送</w:t>
+      </w:r>
+    </w:p>
+    <w:p/>
+    <w:p>
+      <w:r>
+        <w:rPr>
+          <w:rStyle w:val="2Char"/>
+          <w:rFonts w:hint="eastAsia"/>
+        </w:rPr>
+        <w:t>WM_PAINT</w:t>
+      </w:r>
+      <w:r>
+        <w:rPr>
+          <w:rFonts w:hint="eastAsia"/>
+        </w:rPr>
+        <w:t>里一定要调用</w:t>
+      </w:r>
+      <w:r>
+        <w:rPr>
+          <w:rFonts w:hint="eastAsia"/>
+        </w:rPr>
+        <w:t>BeginPaint EndPaint</w:t>
+      </w:r>
+      <w:r>
+        <w:rPr>
+          <w:rFonts w:hint="eastAsia"/>
+        </w:rPr>
+        <w:t>，把要</w:t>
+      </w:r>
+      <w:r>
+        <w:rPr>
+          <w:rFonts w:hint="eastAsia"/>
+        </w:rPr>
+        <w:t>Update</w:t>
+      </w:r>
+      <w:r>
+        <w:rPr>
+          <w:rFonts w:hint="eastAsia"/>
+        </w:rPr>
+        <w:t>的</w:t>
+      </w:r>
+      <w:r>
+        <w:rPr>
+          <w:rFonts w:hint="eastAsia"/>
+        </w:rPr>
+        <w:t>Rect</w:t>
+      </w:r>
+      <w:r>
+        <w:rPr>
+          <w:rFonts w:hint="eastAsia"/>
+        </w:rPr>
+        <w:t>给更新掉，如果不调用的话一会直有一个</w:t>
+      </w:r>
+      <w:r>
+        <w:rPr>
+          <w:rFonts w:hint="eastAsia"/>
+        </w:rPr>
+        <w:t>WM_PAINT</w:t>
+      </w:r>
+      <w:r>
+        <w:rPr>
+          <w:rFonts w:hint="eastAsia"/>
+        </w:rPr>
+        <w:t>在消息里</w:t>
+      </w:r>
+      <w:r>
+        <w:rPr>
+          <w:rFonts w:hint="eastAsia"/>
+        </w:rPr>
+        <w:t>S</w:t>
+      </w:r>
+      <w:r>
+        <w:t>p</w:t>
+      </w:r>
+      <w:r>
+        <w:rPr>
+          <w:rFonts w:hint="eastAsia"/>
+        </w:rPr>
+        <w:t>in</w:t>
+      </w:r>
+    </w:p>
+    <w:p/>
+    <w:p>
+      <w:pPr>
+        <w:pStyle w:val="2"/>
+        <w:rPr>
+          <w:rStyle w:val="2Char"/>
+          <w:rFonts w:hint="eastAsia"/>
+          <w:b/>
+          <w:bCs/>
+        </w:rPr>
+      </w:pPr>
+      <w:r>
+        <w:rPr>
+          <w:rStyle w:val="2Char"/>
+          <w:b/>
+          <w:bCs/>
+        </w:rPr>
+        <w:t>TrackMouseEvent</w:t>
       </w:r>
     </w:p>
     <w:p>
@@ -28,152 +153,128 @@
         <w:rPr>
           <w:rFonts w:hint="eastAsia"/>
         </w:rPr>
-        <w:t>当鼠标移动时，并且没有被</w:t>
-      </w:r>
-      <w:proofErr w:type="spellStart"/>
-      <w:r>
-        <w:rPr>
-          <w:rFonts w:hint="eastAsia"/>
-        </w:rPr>
-        <w:t>SetCapture</w:t>
-      </w:r>
-      <w:proofErr w:type="spellEnd"/>
-      <w:r>
-        <w:rPr>
-          <w:rFonts w:hint="eastAsia"/>
-        </w:rPr>
-        <w:t>的时候就会一直发送</w:t>
+        <w:t>当鼠标在关闭</w:t>
+      </w:r>
+      <w:r>
+        <w:rPr>
+          <w:rFonts w:hint="eastAsia"/>
+        </w:rPr>
+        <w:t>butoon</w:t>
+      </w:r>
+      <w:r>
+        <w:rPr>
+          <w:rFonts w:hint="eastAsia"/>
+        </w:rPr>
+        <w:t>上时，这时候右移移出屏幕时，因为移出了屏幕，窗口收不到</w:t>
+      </w:r>
+      <w:r>
+        <w:rPr>
+          <w:rFonts w:hint="eastAsia"/>
+        </w:rPr>
+        <w:t>WM_MOVE</w:t>
+      </w:r>
+      <w:r>
+        <w:rPr>
+          <w:rFonts w:hint="eastAsia"/>
+        </w:rPr>
+        <w:t>消息，这时候</w:t>
+      </w:r>
+      <w:r>
+        <w:rPr>
+          <w:rFonts w:hint="eastAsia"/>
+        </w:rPr>
+        <w:t>buttton</w:t>
+      </w:r>
+      <w:r>
+        <w:rPr>
+          <w:rFonts w:hint="eastAsia"/>
+        </w:rPr>
+        <w:t>一直会处于</w:t>
+      </w:r>
+      <w:r>
+        <w:rPr>
+          <w:rFonts w:hint="eastAsia"/>
+        </w:rPr>
+        <w:t>Hot</w:t>
+      </w:r>
+      <w:r>
+        <w:rPr>
+          <w:rFonts w:hint="eastAsia"/>
+        </w:rPr>
+        <w:t>效果。</w:t>
       </w:r>
     </w:p>
     <w:p>
-      <w:pPr>
-        <w:rPr>
-          <w:rFonts w:hint="eastAsia"/>
-        </w:rPr>
-      </w:pPr>
-    </w:p>
-    <w:p>
-      <w:pPr>
-        <w:rPr>
-          <w:rFonts w:hint="eastAsia"/>
-        </w:rPr>
-      </w:pPr>
-      <w:r>
-        <w:rPr>
-          <w:rFonts w:hint="eastAsia"/>
-        </w:rPr>
-        <w:t>最后</w:t>
-      </w:r>
-      <w:r>
-        <w:rPr>
-          <w:rFonts w:hint="eastAsia"/>
-        </w:rPr>
-        <w:t>WM_PAINT</w:t>
-      </w:r>
-      <w:r>
-        <w:rPr>
-          <w:rFonts w:hint="eastAsia"/>
-        </w:rPr>
-        <w:t>里一定要调用</w:t>
-      </w:r>
-      <w:proofErr w:type="spellStart"/>
-      <w:r>
-        <w:rPr>
-          <w:rFonts w:hint="eastAsia"/>
-        </w:rPr>
-        <w:t>BeginPaint</w:t>
-      </w:r>
-      <w:proofErr w:type="spellEnd"/>
-      <w:r>
-        <w:rPr>
-          <w:rFonts w:hint="eastAsia"/>
-        </w:rPr>
-        <w:t xml:space="preserve"> </w:t>
-      </w:r>
-      <w:proofErr w:type="spellStart"/>
-      <w:r>
-        <w:rPr>
-          <w:rFonts w:hint="eastAsia"/>
-        </w:rPr>
-        <w:t>EndPaint</w:t>
-      </w:r>
-      <w:proofErr w:type="spellEnd"/>
-      <w:r>
-        <w:rPr>
-          <w:rFonts w:hint="eastAsia"/>
-        </w:rPr>
-        <w:t>，把要</w:t>
-      </w:r>
-      <w:r>
-        <w:rPr>
-          <w:rFonts w:hint="eastAsia"/>
-        </w:rPr>
-        <w:t>Update</w:t>
-      </w:r>
-      <w:r>
-        <w:rPr>
-          <w:rFonts w:hint="eastAsia"/>
-        </w:rPr>
-        <w:t>的</w:t>
-      </w:r>
-      <w:proofErr w:type="spellStart"/>
-      <w:r>
-        <w:rPr>
-          <w:rFonts w:hint="eastAsia"/>
-        </w:rPr>
-        <w:t>Rect</w:t>
-      </w:r>
-      <w:proofErr w:type="spellEnd"/>
-      <w:r>
-        <w:rPr>
-          <w:rFonts w:hint="eastAsia"/>
-        </w:rPr>
-        <w:t>给更新掉，如果不调用的话一会直有一个</w:t>
-      </w:r>
-      <w:r>
-        <w:rPr>
-          <w:rFonts w:hint="eastAsia"/>
-        </w:rPr>
-        <w:t>WM_PAINT</w:t>
-      </w:r>
-      <w:r>
-        <w:rPr>
-          <w:rFonts w:hint="eastAsia"/>
-        </w:rPr>
-        <w:t>在消息里</w:t>
-      </w:r>
-      <w:r>
-        <w:rPr>
-          <w:rFonts w:hint="eastAsia"/>
-        </w:rPr>
-        <w:t>S</w:t>
-      </w:r>
-      <w:r>
-        <w:t>p</w:t>
-      </w:r>
-      <w:r>
-        <w:rPr>
-          <w:rFonts w:hint="eastAsia"/>
-        </w:rPr>
-        <w:t>in</w:t>
-      </w:r>
-    </w:p>
-    <w:p>
-      <w:pPr>
-        <w:rPr>
-          <w:rFonts w:hint="eastAsia"/>
-        </w:rPr>
-      </w:pPr>
-    </w:p>
-    <w:p>
-      <w:pPr>
-        <w:rPr>
-          <w:rFonts w:hint="eastAsia"/>
-        </w:rPr>
-      </w:pPr>
+      <w:r>
+        <w:rPr>
+          <w:rFonts w:hint="eastAsia"/>
+        </w:rPr>
+        <w:t>同理，在标题栏里的最小化的</w:t>
+      </w:r>
+      <w:r>
+        <w:rPr>
+          <w:rFonts w:hint="eastAsia"/>
+        </w:rPr>
+        <w:t>Button</w:t>
+      </w:r>
+      <w:r>
+        <w:rPr>
+          <w:rFonts w:hint="eastAsia"/>
+        </w:rPr>
+        <w:t>向左移到标题栏里时，因为是返回的是</w:t>
+      </w:r>
+      <w:r>
+        <w:rPr>
+          <w:rFonts w:hint="eastAsia"/>
+        </w:rPr>
+        <w:t>NCHIT_CAPTION</w:t>
+      </w:r>
+      <w:r>
+        <w:rPr>
+          <w:rFonts w:hint="eastAsia"/>
+        </w:rPr>
+        <w:t>，只有</w:t>
+      </w:r>
+      <w:r>
+        <w:rPr>
+          <w:rFonts w:hint="eastAsia"/>
+        </w:rPr>
+        <w:t>WM_SETCURSOR</w:t>
+      </w:r>
+      <w:r>
+        <w:rPr>
+          <w:rFonts w:hint="eastAsia"/>
+        </w:rPr>
+        <w:t>消息，没有</w:t>
+      </w:r>
+      <w:r>
+        <w:rPr>
+          <w:rFonts w:hint="eastAsia"/>
+        </w:rPr>
+        <w:t>WM_MOVE</w:t>
+      </w:r>
+      <w:r>
+        <w:rPr>
+          <w:rFonts w:hint="eastAsia"/>
+        </w:rPr>
+        <w:t>，同样</w:t>
+      </w:r>
+      <w:r>
+        <w:rPr>
+          <w:rFonts w:hint="eastAsia"/>
+        </w:rPr>
+        <w:t>button</w:t>
+      </w:r>
+      <w:r>
+        <w:rPr>
+          <w:rFonts w:hint="eastAsia"/>
+        </w:rPr>
+        <w:t>的状态不会改变。</w:t>
+      </w:r>
       <w:bookmarkStart w:id="0" w:name="_GoBack"/>
       <w:bookmarkEnd w:id="0"/>
     </w:p>
+    <w:p/>
     <w:sectPr>
       <w:pgSz w:w="11906" w:h="16838"/>
       <w:pgMar w:top="1440" w:right="1800" w:bottom="1440" w:left="1800" w:header="851" w:footer="992" w:gutter="0"/>
@@ -345,6 +446,51 @@
       <w:jc w:val="both"/>
     </w:pPr>
   </w:style>
+  <w:style w:type="paragraph" w:styleId="1">
+    <w:name w:val="heading 1"/>
+    <w:basedOn w:val="a"/>
+    <w:next w:val="a"/>
+    <w:link w:val="1Char"/>
+    <w:uiPriority w:val="9"/>
+    <w:qFormat/>
+    <w:rsid w:val="004D1393"/>
+    <w:pPr>
+      <w:keepNext/>
+      <w:keepLines/>
+      <w:spacing w:before="340" w:after="330" w:line="578" w:lineRule="auto"/>
+      <w:outlineLvl w:val="0"/>
+    </w:pPr>
+    <w:rPr>
+      <w:b/>
+      <w:bCs/>
+      <w:kern w:val="44"/>
+      <w:sz w:val="44"/>
+      <w:szCs w:val="44"/>
+    </w:rPr>
+  </w:style>
+  <w:style w:type="paragraph" w:styleId="2">
+    <w:name w:val="heading 2"/>
+    <w:basedOn w:val="a"/>
+    <w:next w:val="a"/>
+    <w:link w:val="2Char"/>
+    <w:uiPriority w:val="9"/>
+    <w:unhideWhenUsed/>
+    <w:qFormat/>
+    <w:rsid w:val="004D1393"/>
+    <w:pPr>
+      <w:keepNext/>
+      <w:keepLines/>
+      <w:spacing w:before="260" w:after="260" w:line="416" w:lineRule="auto"/>
+      <w:outlineLvl w:val="1"/>
+    </w:pPr>
+    <w:rPr>
+      <w:rFonts w:asciiTheme="majorHAnsi" w:eastAsiaTheme="majorEastAsia" w:hAnsiTheme="majorHAnsi" w:cstheme="majorBidi"/>
+      <w:b/>
+      <w:bCs/>
+      <w:sz w:val="32"/>
+      <w:szCs w:val="32"/>
+    </w:rPr>
+  </w:style>
   <w:style w:type="character" w:default="1" w:styleId="a0">
     <w:name w:val="Default Paragraph Font"/>
     <w:uiPriority w:val="1"/>
@@ -371,6 +517,34 @@
     <w:uiPriority w:val="99"/>
     <w:semiHidden/>
     <w:unhideWhenUsed/>
+  </w:style>
+  <w:style w:type="character" w:customStyle="1" w:styleId="1Char">
+    <w:name w:val="标题 1 Char"/>
+    <w:basedOn w:val="a0"/>
+    <w:link w:val="1"/>
+    <w:uiPriority w:val="9"/>
+    <w:rsid w:val="004D1393"/>
+    <w:rPr>
+      <w:b/>
+      <w:bCs/>
+      <w:kern w:val="44"/>
+      <w:sz w:val="44"/>
+      <w:szCs w:val="44"/>
+    </w:rPr>
+  </w:style>
+  <w:style w:type="character" w:customStyle="1" w:styleId="2Char">
+    <w:name w:val="标题 2 Char"/>
+    <w:basedOn w:val="a0"/>
+    <w:link w:val="2"/>
+    <w:uiPriority w:val="9"/>
+    <w:rsid w:val="004D1393"/>
+    <w:rPr>
+      <w:rFonts w:asciiTheme="majorHAnsi" w:eastAsiaTheme="majorEastAsia" w:hAnsiTheme="majorHAnsi" w:cstheme="majorBidi"/>
+      <w:b/>
+      <w:bCs/>
+      <w:sz w:val="32"/>
+      <w:szCs w:val="32"/>
+    </w:rPr>
   </w:style>
 </w:styles>
 </file>
@@ -536,6 +710,51 @@
       <w:jc w:val="both"/>
     </w:pPr>
   </w:style>
+  <w:style w:type="paragraph" w:styleId="1">
+    <w:name w:val="heading 1"/>
+    <w:basedOn w:val="a"/>
+    <w:next w:val="a"/>
+    <w:link w:val="1Char"/>
+    <w:uiPriority w:val="9"/>
+    <w:qFormat/>
+    <w:rsid w:val="004D1393"/>
+    <w:pPr>
+      <w:keepNext/>
+      <w:keepLines/>
+      <w:spacing w:before="340" w:after="330" w:line="578" w:lineRule="auto"/>
+      <w:outlineLvl w:val="0"/>
+    </w:pPr>
+    <w:rPr>
+      <w:b/>
+      <w:bCs/>
+      <w:kern w:val="44"/>
+      <w:sz w:val="44"/>
+      <w:szCs w:val="44"/>
+    </w:rPr>
+  </w:style>
+  <w:style w:type="paragraph" w:styleId="2">
+    <w:name w:val="heading 2"/>
+    <w:basedOn w:val="a"/>
+    <w:next w:val="a"/>
+    <w:link w:val="2Char"/>
+    <w:uiPriority w:val="9"/>
+    <w:unhideWhenUsed/>
+    <w:qFormat/>
+    <w:rsid w:val="004D1393"/>
+    <w:pPr>
+      <w:keepNext/>
+      <w:keepLines/>
+      <w:spacing w:before="260" w:after="260" w:line="416" w:lineRule="auto"/>
+      <w:outlineLvl w:val="1"/>
+    </w:pPr>
+    <w:rPr>
+      <w:rFonts w:asciiTheme="majorHAnsi" w:eastAsiaTheme="majorEastAsia" w:hAnsiTheme="majorHAnsi" w:cstheme="majorBidi"/>
+      <w:b/>
+      <w:bCs/>
+      <w:sz w:val="32"/>
+      <w:szCs w:val="32"/>
+    </w:rPr>
+  </w:style>
   <w:style w:type="character" w:default="1" w:styleId="a0">
     <w:name w:val="Default Paragraph Font"/>
     <w:uiPriority w:val="1"/>
@@ -562,6 +781,34 @@
     <w:uiPriority w:val="99"/>
     <w:semiHidden/>
     <w:unhideWhenUsed/>
+  </w:style>
+  <w:style w:type="character" w:customStyle="1" w:styleId="1Char">
+    <w:name w:val="标题 1 Char"/>
+    <w:basedOn w:val="a0"/>
+    <w:link w:val="1"/>
+    <w:uiPriority w:val="9"/>
+    <w:rsid w:val="004D1393"/>
+    <w:rPr>
+      <w:b/>
+      <w:bCs/>
+      <w:kern w:val="44"/>
+      <w:sz w:val="44"/>
+      <w:szCs w:val="44"/>
+    </w:rPr>
+  </w:style>
+  <w:style w:type="character" w:customStyle="1" w:styleId="2Char">
+    <w:name w:val="标题 2 Char"/>
+    <w:basedOn w:val="a0"/>
+    <w:link w:val="2"/>
+    <w:uiPriority w:val="9"/>
+    <w:rsid w:val="004D1393"/>
+    <w:rPr>
+      <w:rFonts w:asciiTheme="majorHAnsi" w:eastAsiaTheme="majorEastAsia" w:hAnsiTheme="majorHAnsi" w:cstheme="majorBidi"/>
+      <w:b/>
+      <w:bCs/>
+      <w:sz w:val="32"/>
+      <w:szCs w:val="32"/>
+    </w:rPr>
   </w:style>
 </w:styles>
 </file>

</xml_diff>